<commit_message>
Bugs are fixed (except writing to history datatable).
</commit_message>
<xml_diff>
--- a/Documents/CfC Bugs and Issues List (1).docx
+++ b/Documents/CfC Bugs and Issues List (1).docx
@@ -1128,6 +1128,15 @@
                 <w:lang w:eastAsia="en-GB"/>
               </w:rPr>
               <w:t> </w:t>
+            </w:r>
+            <w:r>
+              <w:rPr>
+                <w:rFonts w:ascii="Calibri" w:eastAsia="Times New Roman" w:hAnsi="Calibri" w:cs="Calibri"/>
+                <w:i w:val="0"/>
+                <w:color w:val="auto"/>
+                <w:lang w:eastAsia="en-GB"/>
+              </w:rPr>
+              <w:t>?</w:t>
             </w:r>
           </w:p>
         </w:tc>
@@ -6767,7 +6776,7 @@
             <w:rPr>
               <w:noProof/>
             </w:rPr>
-            <w:t>3</w:t>
+            <w:t>1</w:t>
           </w:r>
         </w:fldSimple>
       </w:p>

</xml_diff>